<commit_message>
Cambio busqueda de proveedor por Cuit a razon social. El proveedor no posee cuit
</commit_message>
<xml_diff>
--- a/02. Modelado de Requerimientos/Modelo de Casos De Uso/Trazos/Compras/012_Registrar_Proveedor.docx
+++ b/02. Modelado de Requerimientos/Modelo de Casos De Uso/Trazos/Compras/012_Registrar_Proveedor.docx
@@ -1513,7 +1513,10 @@
               <w:t>El sistema solicita se ingrese</w:t>
             </w:r>
             <w:r>
-              <w:t xml:space="preserve"> el CUIT del proveedor.</w:t>
+              <w:t xml:space="preserve"> la razón social </w:t>
+            </w:r>
+            <w:r>
+              <w:t>del proveedor.</w:t>
             </w:r>
           </w:p>
         </w:tc>
@@ -1572,7 +1575,10 @@
               <w:t xml:space="preserve">El EC ingresa </w:t>
             </w:r>
             <w:r>
-              <w:t>el CUIT del proveedor</w:t>
+              <w:t xml:space="preserve">la razón social </w:t>
+            </w:r>
+            <w:r>
+              <w:t>del proveedor</w:t>
             </w:r>
             <w:r>
               <w:t xml:space="preserve"> </w:t>
@@ -1634,10 +1640,10 @@
               <w:t xml:space="preserve">El sistema verifica la existencia del proveedor con </w:t>
             </w:r>
             <w:r>
-              <w:t xml:space="preserve">ese CUIT </w:t>
-            </w:r>
-            <w:r>
-              <w:t xml:space="preserve"> y no existe.</w:t>
+              <w:t xml:space="preserve">esa razón social </w:t>
+            </w:r>
+            <w:r>
+              <w:t>y no existe.</w:t>
             </w:r>
           </w:p>
         </w:tc>
@@ -1669,7 +1675,10 @@
               <w:t xml:space="preserve">El sistema encuentra un proveedor con </w:t>
             </w:r>
             <w:r>
-              <w:t>ese CUIT.</w:t>
+              <w:t>esa razón social</w:t>
+            </w:r>
+            <w:r>
+              <w:t>.</w:t>
             </w:r>
           </w:p>
           <w:p>
@@ -1757,6 +1766,7 @@
       <w:tr>
         <w:trPr>
           <w:cantSplit/>
+          <w:trHeight w:val="244"/>
         </w:trPr>
         <w:tc>
           <w:tcPr>
@@ -1892,13 +1902,7 @@
               <w:rPr>
                 <w:i/>
               </w:rPr>
-              <w:t>011</w:t>
-            </w:r>
-            <w:r>
-              <w:rPr>
-                <w:i/>
-              </w:rPr>
-              <w:t>.</w:t>
+              <w:t>011.</w:t>
             </w:r>
             <w:r>
               <w:t xml:space="preserve"> </w:t>
@@ -1932,10 +1936,7 @@
               <w:spacing w:after="200" w:line="276" w:lineRule="auto"/>
             </w:pPr>
             <w:r>
-              <w:t xml:space="preserve">La marca </w:t>
-            </w:r>
-            <w:r>
-              <w:t>se registró con éxito.</w:t>
+              <w:t>La marca se registró con éxito.</w:t>
             </w:r>
           </w:p>
           <w:p>
@@ -1948,10 +1949,7 @@
               <w:spacing w:after="200" w:line="276" w:lineRule="auto"/>
             </w:pPr>
             <w:r>
-              <w:t xml:space="preserve">La marca </w:t>
-            </w:r>
-            <w:r>
-              <w:t>no se registró.</w:t>
+              <w:t>La marca no se registró.</w:t>
             </w:r>
           </w:p>
         </w:tc>
@@ -1982,10 +1980,7 @@
             </w:pPr>
             <w:r>
               <w:lastRenderedPageBreak/>
-              <w:t xml:space="preserve">El </w:t>
-            </w:r>
-            <w:r>
-              <w:t xml:space="preserve">EC desea registrar un catálogo para el proveedor y selecciona la opción </w:t>
+              <w:t xml:space="preserve">El EC desea registrar un catálogo para el proveedor y selecciona la opción </w:t>
             </w:r>
             <w:r>
               <w:rPr>
@@ -2013,7 +2008,13 @@
               <w:rPr>
                 <w:i/>
               </w:rPr>
-              <w:t>011.</w:t>
+              <w:t>018</w:t>
+            </w:r>
+            <w:r>
+              <w:rPr>
+                <w:i/>
+              </w:rPr>
+              <w:t>.</w:t>
             </w:r>
             <w:r>
               <w:t xml:space="preserve"> </w:t>
@@ -2089,18 +2090,7 @@
               <w:ind w:left="230" w:hanging="230"/>
             </w:pPr>
             <w:r>
-              <w:t xml:space="preserve">El EC </w:t>
-            </w:r>
-            <w:r>
-              <w:t xml:space="preserve">no </w:t>
-            </w:r>
-            <w:bookmarkStart w:id="1" w:name="_GoBack"/>
-            <w:bookmarkEnd w:id="1"/>
-            <w:r>
-              <w:t>desea registrar un catálogo para el proveedor</w:t>
-            </w:r>
-            <w:r>
-              <w:t>.</w:t>
+              <w:t>El EC no desea registrar un catálogo para el proveedor.</w:t>
             </w:r>
           </w:p>
         </w:tc>
@@ -2405,6 +2395,11 @@
             </w:tcBorders>
           </w:tcPr>
           <w:p>
+            <w:pPr>
+              <w:rPr>
+                <w:i/>
+              </w:rPr>
+            </w:pPr>
             <w:r>
               <w:t xml:space="preserve">CU </w:t>
             </w:r>
@@ -2436,6 +2431,34 @@
               <w:t>.</w:t>
             </w:r>
           </w:p>
+          <w:p>
+            <w:pPr>
+              <w:rPr>
+                <w:i/>
+              </w:rPr>
+            </w:pPr>
+            <w:bookmarkStart w:id="1" w:name="_GoBack"/>
+            <w:bookmarkEnd w:id="1"/>
+            <w:r>
+              <w:t xml:space="preserve">CU </w:t>
+            </w:r>
+            <w:r>
+              <w:rPr>
+                <w:i/>
+              </w:rPr>
+              <w:t>018.</w:t>
+            </w:r>
+            <w:r>
+              <w:t xml:space="preserve"> </w:t>
+            </w:r>
+            <w:r>
+              <w:rPr>
+                <w:i/>
+              </w:rPr>
+              <w:t>Registrar Catálogo Proveedor.</w:t>
+            </w:r>
+          </w:p>
+          <w:p/>
         </w:tc>
       </w:tr>
       <w:tr>

</xml_diff>

<commit_message>
Se realizo el cambio de que primero se registra el proveedor y luego le da la opcion de registrar un catalogo
</commit_message>
<xml_diff>
--- a/02. Modelado de Requerimientos/Modelo de Casos De Uso/Trazos/Compras/012_Registrar_Proveedor.docx
+++ b/02. Modelado de Requerimientos/Modelo de Casos De Uso/Trazos/Compras/012_Registrar_Proveedor.docx
@@ -1979,147 +1979,6 @@
               <w:ind w:hanging="198"/>
             </w:pPr>
             <w:r>
-              <w:lastRenderedPageBreak/>
-              <w:t xml:space="preserve">El EC desea registrar un catálogo para el proveedor y selecciona la opción </w:t>
-            </w:r>
-            <w:r>
-              <w:rPr>
-                <w:i/>
-              </w:rPr>
-              <w:t>Registrar Catálogo Proveedor.</w:t>
-            </w:r>
-          </w:p>
-          <w:p>
-            <w:pPr>
-              <w:pStyle w:val="Prrafodelista"/>
-              <w:numPr>
-                <w:ilvl w:val="4"/>
-                <w:numId w:val="3"/>
-              </w:numPr>
-              <w:spacing w:after="200" w:line="276" w:lineRule="auto"/>
-              <w:rPr>
-                <w:i/>
-              </w:rPr>
-            </w:pPr>
-            <w:r>
-              <w:t xml:space="preserve">Se llama al CU </w:t>
-            </w:r>
-            <w:r>
-              <w:rPr>
-                <w:i/>
-              </w:rPr>
-              <w:t>018</w:t>
-            </w:r>
-            <w:r>
-              <w:rPr>
-                <w:i/>
-              </w:rPr>
-              <w:t>.</w:t>
-            </w:r>
-            <w:r>
-              <w:t xml:space="preserve"> </w:t>
-            </w:r>
-            <w:r>
-              <w:rPr>
-                <w:i/>
-              </w:rPr>
-              <w:t xml:space="preserve">Registrar </w:t>
-            </w:r>
-            <w:r>
-              <w:rPr>
-                <w:i/>
-              </w:rPr>
-              <w:t>Catálogo Proveedor.</w:t>
-            </w:r>
-          </w:p>
-          <w:p>
-            <w:pPr>
-              <w:pStyle w:val="Prrafodelista"/>
-              <w:numPr>
-                <w:ilvl w:val="5"/>
-                <w:numId w:val="3"/>
-              </w:numPr>
-              <w:spacing w:after="200" w:line="276" w:lineRule="auto"/>
-            </w:pPr>
-            <w:r>
-              <w:t>El catálogo se registró con éxito.</w:t>
-            </w:r>
-          </w:p>
-          <w:p>
-            <w:pPr>
-              <w:pStyle w:val="Prrafodelista"/>
-              <w:numPr>
-                <w:ilvl w:val="5"/>
-                <w:numId w:val="3"/>
-              </w:numPr>
-              <w:spacing w:after="200" w:line="276" w:lineRule="auto"/>
-            </w:pPr>
-            <w:r>
-              <w:t>El catálogo no se registró.</w:t>
-            </w:r>
-          </w:p>
-          <w:p>
-            <w:pPr>
-              <w:ind w:left="142"/>
-            </w:pPr>
-          </w:p>
-        </w:tc>
-        <w:tc>
-          <w:tcPr>
-            <w:tcW w:w="4594" w:type="dxa"/>
-            <w:gridSpan w:val="6"/>
-            <w:tcBorders>
-              <w:top w:val="single" w:sz="4" w:space="0" w:color="auto"/>
-              <w:left w:val="single" w:sz="4" w:space="0" w:color="auto"/>
-              <w:bottom w:val="single" w:sz="4" w:space="0" w:color="auto"/>
-              <w:right w:val="single" w:sz="4" w:space="0" w:color="auto"/>
-            </w:tcBorders>
-          </w:tcPr>
-          <w:p>
-            <w:pPr>
-              <w:pStyle w:val="Prrafodelista"/>
-              <w:numPr>
-                <w:ilvl w:val="1"/>
-                <w:numId w:val="3"/>
-              </w:numPr>
-              <w:tabs>
-                <w:tab w:val="clear" w:pos="690"/>
-                <w:tab w:val="num" w:pos="372"/>
-              </w:tabs>
-              <w:spacing w:after="200" w:line="276" w:lineRule="auto"/>
-              <w:ind w:left="230" w:hanging="230"/>
-            </w:pPr>
-            <w:r>
-              <w:t>El EC no desea registrar un catálogo para el proveedor.</w:t>
-            </w:r>
-          </w:p>
-        </w:tc>
-      </w:tr>
-      <w:tr>
-        <w:trPr>
-          <w:cantSplit/>
-        </w:trPr>
-        <w:tc>
-          <w:tcPr>
-            <w:tcW w:w="3878" w:type="dxa"/>
-            <w:gridSpan w:val="5"/>
-            <w:tcBorders>
-              <w:top w:val="single" w:sz="4" w:space="0" w:color="auto"/>
-              <w:left w:val="single" w:sz="4" w:space="0" w:color="auto"/>
-              <w:bottom w:val="single" w:sz="4" w:space="0" w:color="auto"/>
-              <w:right w:val="single" w:sz="4" w:space="0" w:color="auto"/>
-            </w:tcBorders>
-          </w:tcPr>
-          <w:p>
-            <w:pPr>
-              <w:pStyle w:val="Prrafodelista"/>
-              <w:numPr>
-                <w:ilvl w:val="0"/>
-                <w:numId w:val="3"/>
-              </w:numPr>
-              <w:ind w:hanging="198"/>
-            </w:pPr>
-            <w:r>
               <w:t>El EC confirma la registración del proveedor.</w:t>
             </w:r>
           </w:p>
@@ -2232,7 +2091,7 @@
               <w:ind w:hanging="198"/>
             </w:pPr>
             <w:r>
-              <w:t>Fin de CU</w:t>
+              <w:t>El sistema solicita si desea registrar un catálogo para el proveedor</w:t>
             </w:r>
           </w:p>
         </w:tc>
@@ -2269,42 +2128,129 @@
         </w:trPr>
         <w:tc>
           <w:tcPr>
-            <w:tcW w:w="1809" w:type="dxa"/>
-            <w:tcBorders>
-              <w:top w:val="single" w:sz="4" w:space="0" w:color="auto"/>
-              <w:left w:val="single" w:sz="4" w:space="0" w:color="auto"/>
-              <w:bottom w:val="single" w:sz="4" w:space="0" w:color="auto"/>
-              <w:right w:val="nil"/>
-            </w:tcBorders>
-          </w:tcPr>
-          <w:p>
-            <w:pPr>
-              <w:rPr>
-                <w:b/>
-              </w:rPr>
-            </w:pPr>
-            <w:r>
-              <w:rPr>
-                <w:b/>
-              </w:rPr>
-              <w:t>Observaciones:</w:t>
-            </w:r>
-          </w:p>
-        </w:tc>
-        <w:tc>
-          <w:tcPr>
-            <w:tcW w:w="6663" w:type="dxa"/>
-            <w:gridSpan w:val="10"/>
-            <w:tcBorders>
-              <w:top w:val="single" w:sz="4" w:space="0" w:color="auto"/>
-              <w:left w:val="nil"/>
+            <w:tcW w:w="3878" w:type="dxa"/>
+            <w:gridSpan w:val="5"/>
+            <w:tcBorders>
+              <w:top w:val="single" w:sz="4" w:space="0" w:color="auto"/>
+              <w:left w:val="single" w:sz="4" w:space="0" w:color="auto"/>
               <w:bottom w:val="single" w:sz="4" w:space="0" w:color="auto"/>
               <w:right w:val="single" w:sz="4" w:space="0" w:color="auto"/>
             </w:tcBorders>
           </w:tcPr>
           <w:p>
-            <w:r>
-              <w:t>El EC puede cancelar el CU en cualquier momento</w:t>
+            <w:pPr>
+              <w:pStyle w:val="Prrafodelista"/>
+              <w:numPr>
+                <w:ilvl w:val="0"/>
+                <w:numId w:val="3"/>
+              </w:numPr>
+              <w:ind w:hanging="198"/>
+            </w:pPr>
+            <w:r>
+              <w:lastRenderedPageBreak/>
+              <w:t xml:space="preserve">El EC desea registrar un catálogo para el proveedor y selecciona la opción </w:t>
+            </w:r>
+            <w:r>
+              <w:rPr>
+                <w:i/>
+              </w:rPr>
+              <w:t>Registrar Catálogo Proveedor.</w:t>
+            </w:r>
+          </w:p>
+          <w:p>
+            <w:pPr>
+              <w:pStyle w:val="Prrafodelista"/>
+              <w:numPr>
+                <w:ilvl w:val="4"/>
+                <w:numId w:val="3"/>
+              </w:numPr>
+              <w:spacing w:after="200" w:line="276" w:lineRule="auto"/>
+              <w:rPr>
+                <w:i/>
+              </w:rPr>
+            </w:pPr>
+            <w:r>
+              <w:t xml:space="preserve">Se llama al CU </w:t>
+            </w:r>
+            <w:r>
+              <w:rPr>
+                <w:i/>
+              </w:rPr>
+              <w:t>018.</w:t>
+            </w:r>
+            <w:r>
+              <w:t xml:space="preserve"> </w:t>
+            </w:r>
+            <w:r>
+              <w:rPr>
+                <w:i/>
+              </w:rPr>
+              <w:t xml:space="preserve">Registrar </w:t>
+            </w:r>
+            <w:r>
+              <w:rPr>
+                <w:i/>
+              </w:rPr>
+              <w:t>Catálogo Proveedor.</w:t>
+            </w:r>
+          </w:p>
+          <w:p>
+            <w:pPr>
+              <w:pStyle w:val="Prrafodelista"/>
+              <w:numPr>
+                <w:ilvl w:val="5"/>
+                <w:numId w:val="3"/>
+              </w:numPr>
+              <w:spacing w:after="200" w:line="276" w:lineRule="auto"/>
+            </w:pPr>
+            <w:r>
+              <w:t>El catálogo se registró con éxito.</w:t>
+            </w:r>
+          </w:p>
+          <w:p>
+            <w:pPr>
+              <w:pStyle w:val="Prrafodelista"/>
+              <w:numPr>
+                <w:ilvl w:val="5"/>
+                <w:numId w:val="3"/>
+              </w:numPr>
+              <w:spacing w:after="200" w:line="276" w:lineRule="auto"/>
+            </w:pPr>
+            <w:r>
+              <w:t>El catálogo no se registró.</w:t>
+            </w:r>
+          </w:p>
+          <w:p>
+            <w:bookmarkStart w:id="1" w:name="_GoBack"/>
+            <w:bookmarkEnd w:id="1"/>
+          </w:p>
+        </w:tc>
+        <w:tc>
+          <w:tcPr>
+            <w:tcW w:w="4594" w:type="dxa"/>
+            <w:gridSpan w:val="6"/>
+            <w:tcBorders>
+              <w:top w:val="single" w:sz="4" w:space="0" w:color="auto"/>
+              <w:left w:val="single" w:sz="4" w:space="0" w:color="auto"/>
+              <w:bottom w:val="single" w:sz="4" w:space="0" w:color="auto"/>
+              <w:right w:val="single" w:sz="4" w:space="0" w:color="auto"/>
+            </w:tcBorders>
+          </w:tcPr>
+          <w:p>
+            <w:pPr>
+              <w:pStyle w:val="Prrafodelista"/>
+              <w:numPr>
+                <w:ilvl w:val="1"/>
+                <w:numId w:val="3"/>
+              </w:numPr>
+              <w:tabs>
+                <w:tab w:val="clear" w:pos="690"/>
+                <w:tab w:val="num" w:pos="372"/>
+              </w:tabs>
+              <w:ind w:left="230" w:hanging="230"/>
+            </w:pPr>
+            <w:r>
+              <w:t>El EC no desea registrar un catálogo para el proveedor.</w:t>
             </w:r>
           </w:p>
         </w:tc>
@@ -2315,43 +2261,53 @@
         </w:trPr>
         <w:tc>
           <w:tcPr>
-            <w:tcW w:w="1809" w:type="dxa"/>
-            <w:tcBorders>
-              <w:top w:val="single" w:sz="4" w:space="0" w:color="auto"/>
-              <w:left w:val="single" w:sz="4" w:space="0" w:color="auto"/>
-              <w:bottom w:val="single" w:sz="4" w:space="0" w:color="auto"/>
-              <w:right w:val="nil"/>
-            </w:tcBorders>
-          </w:tcPr>
-          <w:p>
-            <w:pPr>
-              <w:rPr>
-                <w:b/>
-              </w:rPr>
-            </w:pPr>
-            <w:r>
-              <w:rPr>
-                <w:b/>
-              </w:rPr>
-              <w:t>Requerimientos No Funcionales:</w:t>
-            </w:r>
-          </w:p>
-        </w:tc>
-        <w:tc>
-          <w:tcPr>
-            <w:tcW w:w="6663" w:type="dxa"/>
-            <w:gridSpan w:val="10"/>
-            <w:tcBorders>
-              <w:top w:val="single" w:sz="4" w:space="0" w:color="auto"/>
-              <w:left w:val="nil"/>
+            <w:tcW w:w="3878" w:type="dxa"/>
+            <w:gridSpan w:val="5"/>
+            <w:tcBorders>
+              <w:top w:val="single" w:sz="4" w:space="0" w:color="auto"/>
+              <w:left w:val="single" w:sz="4" w:space="0" w:color="auto"/>
               <w:bottom w:val="single" w:sz="4" w:space="0" w:color="auto"/>
               <w:right w:val="single" w:sz="4" w:space="0" w:color="auto"/>
             </w:tcBorders>
           </w:tcPr>
           <w:p>
-            <w:r>
-              <w:t>No aplica</w:t>
-            </w:r>
+            <w:pPr>
+              <w:pStyle w:val="Prrafodelista"/>
+              <w:numPr>
+                <w:ilvl w:val="0"/>
+                <w:numId w:val="3"/>
+              </w:numPr>
+              <w:ind w:hanging="198"/>
+            </w:pPr>
+            <w:r>
+              <w:t>Fin de CU</w:t>
+            </w:r>
+          </w:p>
+        </w:tc>
+        <w:tc>
+          <w:tcPr>
+            <w:tcW w:w="4594" w:type="dxa"/>
+            <w:gridSpan w:val="6"/>
+            <w:tcBorders>
+              <w:top w:val="single" w:sz="4" w:space="0" w:color="auto"/>
+              <w:left w:val="single" w:sz="4" w:space="0" w:color="auto"/>
+              <w:bottom w:val="single" w:sz="4" w:space="0" w:color="auto"/>
+              <w:right w:val="single" w:sz="4" w:space="0" w:color="auto"/>
+            </w:tcBorders>
+          </w:tcPr>
+          <w:p>
+            <w:pPr>
+              <w:pStyle w:val="Prrafodelista"/>
+              <w:numPr>
+                <w:ilvl w:val="1"/>
+                <w:numId w:val="3"/>
+              </w:numPr>
+              <w:tabs>
+                <w:tab w:val="clear" w:pos="690"/>
+                <w:tab w:val="num" w:pos="372"/>
+              </w:tabs>
+              <w:ind w:left="230" w:hanging="230"/>
+            </w:pPr>
           </w:p>
         </w:tc>
       </w:tr>
@@ -2379,7 +2335,7 @@
               <w:rPr>
                 <w:b/>
               </w:rPr>
-              <w:t>Asociaciones de Extensión:</w:t>
+              <w:t>Observaciones:</w:t>
             </w:r>
           </w:p>
         </w:tc>
@@ -2395,6 +2351,98 @@
             </w:tcBorders>
           </w:tcPr>
           <w:p>
+            <w:r>
+              <w:t>El EC puede cancelar el CU en cualquier momento</w:t>
+            </w:r>
+          </w:p>
+        </w:tc>
+      </w:tr>
+      <w:tr>
+        <w:trPr>
+          <w:cantSplit/>
+        </w:trPr>
+        <w:tc>
+          <w:tcPr>
+            <w:tcW w:w="1809" w:type="dxa"/>
+            <w:tcBorders>
+              <w:top w:val="single" w:sz="4" w:space="0" w:color="auto"/>
+              <w:left w:val="single" w:sz="4" w:space="0" w:color="auto"/>
+              <w:bottom w:val="single" w:sz="4" w:space="0" w:color="auto"/>
+              <w:right w:val="nil"/>
+            </w:tcBorders>
+          </w:tcPr>
+          <w:p>
+            <w:pPr>
+              <w:rPr>
+                <w:b/>
+              </w:rPr>
+            </w:pPr>
+            <w:r>
+              <w:rPr>
+                <w:b/>
+              </w:rPr>
+              <w:t>Requerimientos No Funcionales:</w:t>
+            </w:r>
+          </w:p>
+        </w:tc>
+        <w:tc>
+          <w:tcPr>
+            <w:tcW w:w="6663" w:type="dxa"/>
+            <w:gridSpan w:val="10"/>
+            <w:tcBorders>
+              <w:top w:val="single" w:sz="4" w:space="0" w:color="auto"/>
+              <w:left w:val="nil"/>
+              <w:bottom w:val="single" w:sz="4" w:space="0" w:color="auto"/>
+              <w:right w:val="single" w:sz="4" w:space="0" w:color="auto"/>
+            </w:tcBorders>
+          </w:tcPr>
+          <w:p>
+            <w:r>
+              <w:t>No aplica</w:t>
+            </w:r>
+          </w:p>
+        </w:tc>
+      </w:tr>
+      <w:tr>
+        <w:trPr>
+          <w:cantSplit/>
+        </w:trPr>
+        <w:tc>
+          <w:tcPr>
+            <w:tcW w:w="1809" w:type="dxa"/>
+            <w:tcBorders>
+              <w:top w:val="single" w:sz="4" w:space="0" w:color="auto"/>
+              <w:left w:val="single" w:sz="4" w:space="0" w:color="auto"/>
+              <w:bottom w:val="single" w:sz="4" w:space="0" w:color="auto"/>
+              <w:right w:val="nil"/>
+            </w:tcBorders>
+          </w:tcPr>
+          <w:p>
+            <w:pPr>
+              <w:rPr>
+                <w:b/>
+              </w:rPr>
+            </w:pPr>
+            <w:r>
+              <w:rPr>
+                <w:b/>
+              </w:rPr>
+              <w:t>Asociaciones de Extensión:</w:t>
+            </w:r>
+          </w:p>
+        </w:tc>
+        <w:tc>
+          <w:tcPr>
+            <w:tcW w:w="6663" w:type="dxa"/>
+            <w:gridSpan w:val="10"/>
+            <w:tcBorders>
+              <w:top w:val="single" w:sz="4" w:space="0" w:color="auto"/>
+              <w:left w:val="nil"/>
+              <w:bottom w:val="single" w:sz="4" w:space="0" w:color="auto"/>
+              <w:right w:val="single" w:sz="4" w:space="0" w:color="auto"/>
+            </w:tcBorders>
+          </w:tcPr>
+          <w:p>
             <w:pPr>
               <w:rPr>
                 <w:i/>
@@ -2437,8 +2485,6 @@
                 <w:i/>
               </w:rPr>
             </w:pPr>
-            <w:bookmarkStart w:id="1" w:name="_GoBack"/>
-            <w:bookmarkEnd w:id="1"/>
             <w:r>
               <w:t xml:space="preserve">CU </w:t>
             </w:r>

</xml_diff>

<commit_message>
Agregue datos faltantes segun profe (provincia, pais, localidad, contacto)
</commit_message>
<xml_diff>
--- a/02. Modelado de Requerimientos/Modelo de Casos De Uso/Trazos/Compras/012_Registrar_Proveedor.docx
+++ b/02. Modelado de Requerimientos/Modelo de Casos De Uso/Trazos/Compras/012_Registrar_Proveedor.docx
@@ -1732,8 +1732,13 @@
               <w:ind w:hanging="198"/>
             </w:pPr>
             <w:r>
-              <w:t>El sistema solicita se ingresen los siguientes datos: nombre, razón social, teléfono celular, teléfono fijo, email.</w:t>
-            </w:r>
+              <w:t>El sistema solicita se ingresen los siguientes datos: nombre, razón social, teléfon</w:t>
+            </w:r>
+            <w:r>
+              <w:t>o celular, teléfono fijo, email, país, localidad, provincia y un contacto.</w:t>
+            </w:r>
+            <w:bookmarkStart w:id="1" w:name="_GoBack"/>
+            <w:bookmarkEnd w:id="1"/>
           </w:p>
         </w:tc>
         <w:tc>
@@ -2220,10 +2225,7 @@
               <w:t>El catálogo no se registró.</w:t>
             </w:r>
           </w:p>
-          <w:p>
-            <w:bookmarkStart w:id="1" w:name="_GoBack"/>
-            <w:bookmarkEnd w:id="1"/>
-          </w:p>
+          <w:p/>
         </w:tc>
         <w:tc>
           <w:tcPr>

</xml_diff>